<commit_message>
Updated subpopulations/profiling manuscript with our comments. -- LJS
</commit_message>
<xml_diff>
--- a/manuscripts/VEGF/VEGF follow up outline 062314.docx
+++ b/manuscripts/VEGF/VEGF follow up outline 062314.docx
@@ -1,6 +1,6 @@
 
 <file path=word/document.xml><?xml version="1.0" encoding="utf-8"?>
-<w:document xmlns:wpc="http://schemas.microsoft.com/office/word/2010/wordprocessingCanvas" xmlns:mc="http://schemas.openxmlformats.org/markup-compatibility/2006" xmlns:o="urn:schemas-microsoft-com:office:office" xmlns:r="http://schemas.openxmlformats.org/officeDocument/2006/relationships" xmlns:m="http://schemas.openxmlformats.org/officeDocument/2006/math" xmlns:v="urn:schemas-microsoft-com:vml" xmlns:wp14="http://schemas.microsoft.com/office/word/2010/wordprocessingDrawing" xmlns:wp="http://schemas.openxmlformats.org/drawingml/2006/wordprocessingDrawing" xmlns:w10="urn:schemas-microsoft-com:office:word" xmlns:w="http://schemas.openxmlformats.org/wordprocessingml/2006/main" xmlns:w14="http://schemas.microsoft.com/office/word/2010/wordml" xmlns:wpg="http://schemas.microsoft.com/office/word/2010/wordprocessingGroup" xmlns:wpi="http://schemas.microsoft.com/office/word/2010/wordprocessingInk" xmlns:wne="http://schemas.microsoft.com/office/word/2006/wordml" xmlns:wps="http://schemas.microsoft.com/office/word/2010/wordprocessingShape" mc:Ignorable="w14 wp14">
+<w:document xmlns:wpc="http://schemas.microsoft.com/office/word/2010/wordprocessingCanvas" xmlns:mo="http://schemas.microsoft.com/office/mac/office/2008/main" xmlns:mc="http://schemas.openxmlformats.org/markup-compatibility/2006" xmlns:mv="urn:schemas-microsoft-com:mac:vml" xmlns:o="urn:schemas-microsoft-com:office:office" xmlns:r="http://schemas.openxmlformats.org/officeDocument/2006/relationships" xmlns:m="http://schemas.openxmlformats.org/officeDocument/2006/math" xmlns:v="urn:schemas-microsoft-com:vml" xmlns:wp14="http://schemas.microsoft.com/office/word/2010/wordprocessingDrawing" xmlns:wp="http://schemas.openxmlformats.org/drawingml/2006/wordprocessingDrawing" xmlns:w10="urn:schemas-microsoft-com:office:word" xmlns:w="http://schemas.openxmlformats.org/wordprocessingml/2006/main" xmlns:w14="http://schemas.microsoft.com/office/word/2010/wordml" xmlns:wpg="http://schemas.microsoft.com/office/word/2010/wordprocessingGroup" xmlns:wpi="http://schemas.microsoft.com/office/word/2010/wordprocessingInk" xmlns:wne="http://schemas.microsoft.com/office/word/2006/wordml" xmlns:wps="http://schemas.microsoft.com/office/word/2010/wordprocessingShape" mc:Ignorable="w14 wp14">
   <w:body>
     <w:p>
       <w:pPr>
@@ -428,6 +428,7 @@
           <w:numId w:val="5"/>
         </w:numPr>
       </w:pPr>
+      <w:commentRangeStart w:id="0"/>
       <w:r>
         <w:t>Is it like the Np-1 siR</w:t>
       </w:r>
@@ -441,6 +442,13 @@
       <w:proofErr w:type="spellEnd"/>
       <w:r>
         <w:t>?</w:t>
+      </w:r>
+      <w:commentRangeEnd w:id="0"/>
+      <w:r>
+        <w:rPr>
+          <w:rStyle w:val="CommentReference"/>
+        </w:rPr>
+        <w:commentReference w:id="0"/>
       </w:r>
     </w:p>
     <w:p>
@@ -463,8 +471,16 @@
           <w:numId w:val="5"/>
         </w:numPr>
       </w:pPr>
+      <w:commentRangeStart w:id="1"/>
       <w:r>
         <w:t>Our Np-1 siRNA does not affect all cells in stream</w:t>
+      </w:r>
+      <w:commentRangeEnd w:id="1"/>
+      <w:r>
+        <w:rPr>
+          <w:rStyle w:val="CommentReference"/>
+        </w:rPr>
+        <w:commentReference w:id="1"/>
       </w:r>
     </w:p>
     <w:p>
@@ -479,12 +495,7 @@
         <w:t>Simulations showing difference in migration depending on what</w:t>
       </w:r>
       <w:r>
-        <w:t xml:space="preserve"> the default cell type is- without VEGF is default leader, trailer or some</w:t>
-      </w:r>
-      <w:bookmarkStart w:id="0" w:name="_GoBack"/>
-      <w:bookmarkEnd w:id="0"/>
-      <w:r>
-        <w:t>thing in between?</w:t>
+        <w:t xml:space="preserve"> the default cell type is- without VEGF is default leader, trailer or something in between?</w:t>
       </w:r>
     </w:p>
     <w:p>
@@ -509,8 +520,58 @@
 </w:document>
 </file>
 
+<file path=word/comments.xml><?xml version="1.0" encoding="utf-8"?>
+<w:comments xmlns:wpc="http://schemas.microsoft.com/office/word/2010/wordprocessingCanvas" xmlns:mo="http://schemas.microsoft.com/office/mac/office/2008/main" xmlns:mc="http://schemas.openxmlformats.org/markup-compatibility/2006" xmlns:mv="urn:schemas-microsoft-com:mac:vml" xmlns:o="urn:schemas-microsoft-com:office:office" xmlns:r="http://schemas.openxmlformats.org/officeDocument/2006/relationships" xmlns:m="http://schemas.openxmlformats.org/officeDocument/2006/math" xmlns:v="urn:schemas-microsoft-com:vml" xmlns:wp14="http://schemas.microsoft.com/office/word/2010/wordprocessingDrawing" xmlns:wp="http://schemas.openxmlformats.org/drawingml/2006/wordprocessingDrawing" xmlns:w10="urn:schemas-microsoft-com:office:word" xmlns:w="http://schemas.openxmlformats.org/wordprocessingml/2006/main" xmlns:w14="http://schemas.microsoft.com/office/word/2010/wordml" xmlns:wpg="http://schemas.microsoft.com/office/word/2010/wordprocessingGroup" xmlns:wpi="http://schemas.microsoft.com/office/word/2010/wordprocessingInk" xmlns:wne="http://schemas.microsoft.com/office/word/2006/wordml" xmlns:wps="http://schemas.microsoft.com/office/word/2010/wordprocessingShape" mc:Ignorable="w14 wp14">
+  <w:comment w:id="0" w:author="L" w:date="2014-07-22T15:47:00Z" w:initials="L">
+    <w:p>
+      <w:pPr>
+        <w:pStyle w:val="CommentText"/>
+      </w:pPr>
+      <w:r>
+        <w:rPr>
+          <w:rStyle w:val="CommentReference"/>
+        </w:rPr>
+        <w:annotationRef/>
+      </w:r>
+      <w:r>
+        <w:t>It Is not, as not many cells manage to enter the domain.</w:t>
+      </w:r>
+    </w:p>
+  </w:comment>
+  <w:comment w:id="1" w:author="L" w:date="2014-07-22T15:48:00Z" w:initials="L">
+    <w:p>
+      <w:pPr>
+        <w:pStyle w:val="CommentText"/>
+      </w:pPr>
+      <w:r>
+        <w:rPr>
+          <w:rStyle w:val="CommentReference"/>
+        </w:rPr>
+        <w:annotationRef/>
+      </w:r>
+      <w:r>
+        <w:t xml:space="preserve">Our lead population is now so </w:t>
+      </w:r>
+      <w:proofErr w:type="gramStart"/>
+      <w:r>
+        <w:t>small  that</w:t>
+      </w:r>
+      <w:proofErr w:type="gramEnd"/>
+      <w:r>
+        <w:t xml:space="preserve"> I doubt we see an affect different from simply halving the number of </w:t>
+      </w:r>
+      <w:r>
+        <w:t>leaders.</w:t>
+      </w:r>
+      <w:bookmarkStart w:id="2" w:name="_GoBack"/>
+      <w:bookmarkEnd w:id="2"/>
+    </w:p>
+  </w:comment>
+</w:comments>
+</file>
+
 <file path=word/numbering.xml><?xml version="1.0" encoding="utf-8"?>
-<w:numbering xmlns:wpc="http://schemas.microsoft.com/office/word/2010/wordprocessingCanvas" xmlns:mc="http://schemas.openxmlformats.org/markup-compatibility/2006" xmlns:o="urn:schemas-microsoft-com:office:office" xmlns:r="http://schemas.openxmlformats.org/officeDocument/2006/relationships" xmlns:m="http://schemas.openxmlformats.org/officeDocument/2006/math" xmlns:v="urn:schemas-microsoft-com:vml" xmlns:wp14="http://schemas.microsoft.com/office/word/2010/wordprocessingDrawing" xmlns:wp="http://schemas.openxmlformats.org/drawingml/2006/wordprocessingDrawing" xmlns:w10="urn:schemas-microsoft-com:office:word" xmlns:w="http://schemas.openxmlformats.org/wordprocessingml/2006/main" xmlns:w14="http://schemas.microsoft.com/office/word/2010/wordml" xmlns:wpg="http://schemas.microsoft.com/office/word/2010/wordprocessingGroup" xmlns:wpi="http://schemas.microsoft.com/office/word/2010/wordprocessingInk" xmlns:wne="http://schemas.microsoft.com/office/word/2006/wordml" xmlns:wps="http://schemas.microsoft.com/office/word/2010/wordprocessingShape" mc:Ignorable="w14 wp14">
+<w:numbering xmlns:wpc="http://schemas.microsoft.com/office/word/2010/wordprocessingCanvas" xmlns:mo="http://schemas.microsoft.com/office/mac/office/2008/main" xmlns:mc="http://schemas.openxmlformats.org/markup-compatibility/2006" xmlns:mv="urn:schemas-microsoft-com:mac:vml" xmlns:o="urn:schemas-microsoft-com:office:office" xmlns:r="http://schemas.openxmlformats.org/officeDocument/2006/relationships" xmlns:m="http://schemas.openxmlformats.org/officeDocument/2006/math" xmlns:v="urn:schemas-microsoft-com:vml" xmlns:wp14="http://schemas.microsoft.com/office/word/2010/wordprocessingDrawing" xmlns:wp="http://schemas.openxmlformats.org/drawingml/2006/wordprocessingDrawing" xmlns:w10="urn:schemas-microsoft-com:office:word" xmlns:w="http://schemas.openxmlformats.org/wordprocessingml/2006/main" xmlns:w14="http://schemas.microsoft.com/office/word/2010/wordml" xmlns:wpg="http://schemas.microsoft.com/office/word/2010/wordprocessingGroup" xmlns:wpi="http://schemas.microsoft.com/office/word/2010/wordprocessingInk" xmlns:wne="http://schemas.microsoft.com/office/word/2006/wordml" xmlns:wps="http://schemas.microsoft.com/office/word/2010/wordprocessingShape" mc:Ignorable="w14 wp14">
   <w:abstractNum w:abstractNumId="0">
     <w:nsid w:val="0FE33A1D"/>
     <w:multiLevelType w:val="hybridMultilevel"/>
@@ -1084,7 +1145,7 @@
       </w:pPr>
     </w:pPrDefault>
   </w:docDefaults>
-  <w:latentStyles w:defLockedState="0" w:defUIPriority="99" w:defSemiHidden="1" w:defUnhideWhenUsed="1" w:defQFormat="0" w:count="267">
+  <w:latentStyles w:defLockedState="0" w:defUIPriority="99" w:defSemiHidden="1" w:defUnhideWhenUsed="1" w:defQFormat="0" w:count="276">
     <w:lsdException w:name="Normal" w:semiHidden="0" w:uiPriority="0" w:unhideWhenUsed="0" w:qFormat="1"/>
     <w:lsdException w:name="heading 1" w:semiHidden="0" w:uiPriority="9" w:unhideWhenUsed="0" w:qFormat="1"/>
     <w:lsdException w:name="heading 2" w:uiPriority="9" w:qFormat="1"/>
@@ -1265,11 +1326,111 @@
       <w:contextualSpacing/>
     </w:pPr>
   </w:style>
+  <w:style w:type="character" w:styleId="CommentReference">
+    <w:name w:val="annotation reference"/>
+    <w:basedOn w:val="DefaultParagraphFont"/>
+    <w:uiPriority w:val="99"/>
+    <w:semiHidden/>
+    <w:unhideWhenUsed/>
+    <w:rsid w:val="00D64797"/>
+    <w:rPr>
+      <w:sz w:val="18"/>
+      <w:szCs w:val="18"/>
+    </w:rPr>
+  </w:style>
+  <w:style w:type="paragraph" w:styleId="CommentText">
+    <w:name w:val="annotation text"/>
+    <w:basedOn w:val="Normal"/>
+    <w:link w:val="CommentTextChar"/>
+    <w:uiPriority w:val="99"/>
+    <w:semiHidden/>
+    <w:unhideWhenUsed/>
+    <w:rsid w:val="00D64797"/>
+    <w:pPr>
+      <w:spacing w:line="240" w:lineRule="auto"/>
+    </w:pPr>
+    <w:rPr>
+      <w:sz w:val="24"/>
+      <w:szCs w:val="24"/>
+    </w:rPr>
+  </w:style>
+  <w:style w:type="character" w:customStyle="1" w:styleId="CommentTextChar">
+    <w:name w:val="Comment Text Char"/>
+    <w:basedOn w:val="DefaultParagraphFont"/>
+    <w:link w:val="CommentText"/>
+    <w:uiPriority w:val="99"/>
+    <w:semiHidden/>
+    <w:rsid w:val="00D64797"/>
+    <w:rPr>
+      <w:sz w:val="24"/>
+      <w:szCs w:val="24"/>
+    </w:rPr>
+  </w:style>
+  <w:style w:type="paragraph" w:styleId="CommentSubject">
+    <w:name w:val="annotation subject"/>
+    <w:basedOn w:val="CommentText"/>
+    <w:next w:val="CommentText"/>
+    <w:link w:val="CommentSubjectChar"/>
+    <w:uiPriority w:val="99"/>
+    <w:semiHidden/>
+    <w:unhideWhenUsed/>
+    <w:rsid w:val="00D64797"/>
+    <w:rPr>
+      <w:b/>
+      <w:bCs/>
+      <w:sz w:val="20"/>
+      <w:szCs w:val="20"/>
+    </w:rPr>
+  </w:style>
+  <w:style w:type="character" w:customStyle="1" w:styleId="CommentSubjectChar">
+    <w:name w:val="Comment Subject Char"/>
+    <w:basedOn w:val="CommentTextChar"/>
+    <w:link w:val="CommentSubject"/>
+    <w:uiPriority w:val="99"/>
+    <w:semiHidden/>
+    <w:rsid w:val="00D64797"/>
+    <w:rPr>
+      <w:b/>
+      <w:bCs/>
+      <w:sz w:val="20"/>
+      <w:szCs w:val="20"/>
+    </w:rPr>
+  </w:style>
+  <w:style w:type="paragraph" w:styleId="BalloonText">
+    <w:name w:val="Balloon Text"/>
+    <w:basedOn w:val="Normal"/>
+    <w:link w:val="BalloonTextChar"/>
+    <w:uiPriority w:val="99"/>
+    <w:semiHidden/>
+    <w:unhideWhenUsed/>
+    <w:rsid w:val="00D64797"/>
+    <w:pPr>
+      <w:spacing w:after="0" w:line="240" w:lineRule="auto"/>
+    </w:pPr>
+    <w:rPr>
+      <w:rFonts w:ascii="Lucida Grande" w:hAnsi="Lucida Grande"/>
+      <w:sz w:val="18"/>
+      <w:szCs w:val="18"/>
+    </w:rPr>
+  </w:style>
+  <w:style w:type="character" w:customStyle="1" w:styleId="BalloonTextChar">
+    <w:name w:val="Balloon Text Char"/>
+    <w:basedOn w:val="DefaultParagraphFont"/>
+    <w:link w:val="BalloonText"/>
+    <w:uiPriority w:val="99"/>
+    <w:semiHidden/>
+    <w:rsid w:val="00D64797"/>
+    <w:rPr>
+      <w:rFonts w:ascii="Lucida Grande" w:hAnsi="Lucida Grande"/>
+      <w:sz w:val="18"/>
+      <w:szCs w:val="18"/>
+    </w:rPr>
+  </w:style>
 </w:styles>
 </file>
 
 <file path=word/stylesWithEffects.xml><?xml version="1.0" encoding="utf-8"?>
-<w:styles xmlns:wpc="http://schemas.microsoft.com/office/word/2010/wordprocessingCanvas" xmlns:mc="http://schemas.openxmlformats.org/markup-compatibility/2006" xmlns:o="urn:schemas-microsoft-com:office:office" xmlns:r="http://schemas.openxmlformats.org/officeDocument/2006/relationships" xmlns:m="http://schemas.openxmlformats.org/officeDocument/2006/math" xmlns:v="urn:schemas-microsoft-com:vml" xmlns:wp14="http://schemas.microsoft.com/office/word/2010/wordprocessingDrawing" xmlns:wp="http://schemas.openxmlformats.org/drawingml/2006/wordprocessingDrawing" xmlns:w10="urn:schemas-microsoft-com:office:word" xmlns:w="http://schemas.openxmlformats.org/wordprocessingml/2006/main" xmlns:w14="http://schemas.microsoft.com/office/word/2010/wordml" xmlns:wpg="http://schemas.microsoft.com/office/word/2010/wordprocessingGroup" xmlns:wpi="http://schemas.microsoft.com/office/word/2010/wordprocessingInk" xmlns:wne="http://schemas.microsoft.com/office/word/2006/wordml" xmlns:wps="http://schemas.microsoft.com/office/word/2010/wordprocessingShape" mc:Ignorable="w14 wp14">
+<w:styles xmlns:wpc="http://schemas.microsoft.com/office/word/2010/wordprocessingCanvas" xmlns:mo="http://schemas.microsoft.com/office/mac/office/2008/main" xmlns:mc="http://schemas.openxmlformats.org/markup-compatibility/2006" xmlns:mv="urn:schemas-microsoft-com:mac:vml" xmlns:o="urn:schemas-microsoft-com:office:office" xmlns:r="http://schemas.openxmlformats.org/officeDocument/2006/relationships" xmlns:m="http://schemas.openxmlformats.org/officeDocument/2006/math" xmlns:v="urn:schemas-microsoft-com:vml" xmlns:wp14="http://schemas.microsoft.com/office/word/2010/wordprocessingDrawing" xmlns:wp="http://schemas.openxmlformats.org/drawingml/2006/wordprocessingDrawing" xmlns:w10="urn:schemas-microsoft-com:office:word" xmlns:w="http://schemas.openxmlformats.org/wordprocessingml/2006/main" xmlns:w14="http://schemas.microsoft.com/office/word/2010/wordml" xmlns:wpg="http://schemas.microsoft.com/office/word/2010/wordprocessingGroup" xmlns:wpi="http://schemas.microsoft.com/office/word/2010/wordprocessingInk" xmlns:wne="http://schemas.microsoft.com/office/word/2006/wordml" xmlns:wps="http://schemas.microsoft.com/office/word/2010/wordprocessingShape" mc:Ignorable="w14 wp14">
   <w:docDefaults>
     <w:rPrDefault>
       <w:rPr>
@@ -1285,7 +1446,7 @@
       </w:pPr>
     </w:pPrDefault>
   </w:docDefaults>
-  <w:latentStyles w:defLockedState="0" w:defUIPriority="99" w:defSemiHidden="1" w:defUnhideWhenUsed="1" w:defQFormat="0" w:count="267">
+  <w:latentStyles w:defLockedState="0" w:defUIPriority="99" w:defSemiHidden="1" w:defUnhideWhenUsed="1" w:defQFormat="0" w:count="276">
     <w:lsdException w:name="Normal" w:semiHidden="0" w:uiPriority="0" w:unhideWhenUsed="0" w:qFormat="1"/>
     <w:lsdException w:name="heading 1" w:semiHidden="0" w:uiPriority="9" w:unhideWhenUsed="0" w:qFormat="1"/>
     <w:lsdException w:name="heading 2" w:uiPriority="9" w:qFormat="1"/>
@@ -1465,6 +1626,106 @@
       <w:ind w:left="720"/>
       <w:contextualSpacing/>
     </w:pPr>
+  </w:style>
+  <w:style w:type="character" w:styleId="CommentReference">
+    <w:name w:val="annotation reference"/>
+    <w:basedOn w:val="DefaultParagraphFont"/>
+    <w:uiPriority w:val="99"/>
+    <w:semiHidden/>
+    <w:unhideWhenUsed/>
+    <w:rsid w:val="00D64797"/>
+    <w:rPr>
+      <w:sz w:val="18"/>
+      <w:szCs w:val="18"/>
+    </w:rPr>
+  </w:style>
+  <w:style w:type="paragraph" w:styleId="CommentText">
+    <w:name w:val="annotation text"/>
+    <w:basedOn w:val="Normal"/>
+    <w:link w:val="CommentTextChar"/>
+    <w:uiPriority w:val="99"/>
+    <w:semiHidden/>
+    <w:unhideWhenUsed/>
+    <w:rsid w:val="00D64797"/>
+    <w:pPr>
+      <w:spacing w:line="240" w:lineRule="auto"/>
+    </w:pPr>
+    <w:rPr>
+      <w:sz w:val="24"/>
+      <w:szCs w:val="24"/>
+    </w:rPr>
+  </w:style>
+  <w:style w:type="character" w:customStyle="1" w:styleId="CommentTextChar">
+    <w:name w:val="Comment Text Char"/>
+    <w:basedOn w:val="DefaultParagraphFont"/>
+    <w:link w:val="CommentText"/>
+    <w:uiPriority w:val="99"/>
+    <w:semiHidden/>
+    <w:rsid w:val="00D64797"/>
+    <w:rPr>
+      <w:sz w:val="24"/>
+      <w:szCs w:val="24"/>
+    </w:rPr>
+  </w:style>
+  <w:style w:type="paragraph" w:styleId="CommentSubject">
+    <w:name w:val="annotation subject"/>
+    <w:basedOn w:val="CommentText"/>
+    <w:next w:val="CommentText"/>
+    <w:link w:val="CommentSubjectChar"/>
+    <w:uiPriority w:val="99"/>
+    <w:semiHidden/>
+    <w:unhideWhenUsed/>
+    <w:rsid w:val="00D64797"/>
+    <w:rPr>
+      <w:b/>
+      <w:bCs/>
+      <w:sz w:val="20"/>
+      <w:szCs w:val="20"/>
+    </w:rPr>
+  </w:style>
+  <w:style w:type="character" w:customStyle="1" w:styleId="CommentSubjectChar">
+    <w:name w:val="Comment Subject Char"/>
+    <w:basedOn w:val="CommentTextChar"/>
+    <w:link w:val="CommentSubject"/>
+    <w:uiPriority w:val="99"/>
+    <w:semiHidden/>
+    <w:rsid w:val="00D64797"/>
+    <w:rPr>
+      <w:b/>
+      <w:bCs/>
+      <w:sz w:val="20"/>
+      <w:szCs w:val="20"/>
+    </w:rPr>
+  </w:style>
+  <w:style w:type="paragraph" w:styleId="BalloonText">
+    <w:name w:val="Balloon Text"/>
+    <w:basedOn w:val="Normal"/>
+    <w:link w:val="BalloonTextChar"/>
+    <w:uiPriority w:val="99"/>
+    <w:semiHidden/>
+    <w:unhideWhenUsed/>
+    <w:rsid w:val="00D64797"/>
+    <w:pPr>
+      <w:spacing w:after="0" w:line="240" w:lineRule="auto"/>
+    </w:pPr>
+    <w:rPr>
+      <w:rFonts w:ascii="Lucida Grande" w:hAnsi="Lucida Grande"/>
+      <w:sz w:val="18"/>
+      <w:szCs w:val="18"/>
+    </w:rPr>
+  </w:style>
+  <w:style w:type="character" w:customStyle="1" w:styleId="BalloonTextChar">
+    <w:name w:val="Balloon Text Char"/>
+    <w:basedOn w:val="DefaultParagraphFont"/>
+    <w:link w:val="BalloonText"/>
+    <w:uiPriority w:val="99"/>
+    <w:semiHidden/>
+    <w:rsid w:val="00D64797"/>
+    <w:rPr>
+      <w:rFonts w:ascii="Lucida Grande" w:hAnsi="Lucida Grande"/>
+      <w:sz w:val="18"/>
+      <w:szCs w:val="18"/>
+    </w:rPr>
   </w:style>
 </w:styles>
 </file>

</xml_diff>